<commit_message>
Addad methods to sites
</commit_message>
<xml_diff>
--- a/Dokumente/Daily Startup.docx
+++ b/Dokumente/Daily Startup.docx
@@ -4,7 +4,7 @@
   <w:body>
     <w:p>
       <w:pPr>
-        <w:pStyle w:val="Title"/>
+        <w:pStyle w:val="Titel"/>
       </w:pPr>
       <w:r>
         <w:t>Daily Startup</w:t>
@@ -36,7 +36,15 @@
     </w:p>
     <w:p>
       <w:r>
-        <w:t>Durch die SQL Befehle mussten wir die Datenbank mehrmals überarbeiten.</w:t>
+        <w:t xml:space="preserve">Durch die </w:t>
+      </w:r>
+      <w:proofErr w:type="gramStart"/>
+      <w:r>
+        <w:t>SQL Befehle</w:t>
+      </w:r>
+      <w:proofErr w:type="gramEnd"/>
+      <w:r>
+        <w:t xml:space="preserve"> mussten wir die Datenbank mehrmals überarbeiten.</w:t>
       </w:r>
     </w:p>
     <w:p/>
@@ -48,12 +56,17 @@
     </w:p>
     <w:p>
       <w:r>
-        <w:t>Ziele für heute erreicht</w:t>
+        <w:t>Alle Tagesziele erreicht und sogar noch weitergekommen</w:t>
       </w:r>
     </w:p>
     <w:p>
       <w:r>
         <w:t>Manche Schwierigkeiten bei den SQL-Befehle gehabt (am Morgen)</w:t>
+      </w:r>
+    </w:p>
+    <w:p>
+      <w:r>
+        <w:t>Mehr zeit für die weiteren Klassen einberechnen</w:t>
       </w:r>
     </w:p>
     <w:sectPr>
@@ -511,17 +524,17 @@
     <w:lsdException w:name="Unresolved Mention" w:semiHidden="1" w:unhideWhenUsed="1"/>
     <w:lsdException w:name="Smart Link" w:semiHidden="1" w:unhideWhenUsed="1"/>
   </w:latentStyles>
-  <w:style w:type="paragraph" w:default="1" w:styleId="Normal">
+  <w:style w:type="paragraph" w:default="1" w:styleId="Standard">
     <w:name w:val="Normal"/>
     <w:qFormat/>
   </w:style>
-  <w:style w:type="character" w:default="1" w:styleId="DefaultParagraphFont">
+  <w:style w:type="character" w:default="1" w:styleId="Absatz-Standardschriftart">
     <w:name w:val="Default Paragraph Font"/>
     <w:uiPriority w:val="1"/>
     <w:semiHidden/>
     <w:unhideWhenUsed/>
   </w:style>
-  <w:style w:type="table" w:default="1" w:styleId="TableNormal">
+  <w:style w:type="table" w:default="1" w:styleId="NormaleTabelle">
     <w:name w:val="Normal Table"/>
     <w:uiPriority w:val="99"/>
     <w:semiHidden/>
@@ -536,17 +549,17 @@
       </w:tblCellMar>
     </w:tblPr>
   </w:style>
-  <w:style w:type="numbering" w:default="1" w:styleId="NoList">
+  <w:style w:type="numbering" w:default="1" w:styleId="KeineListe">
     <w:name w:val="No List"/>
     <w:uiPriority w:val="99"/>
     <w:semiHidden/>
     <w:unhideWhenUsed/>
   </w:style>
-  <w:style w:type="paragraph" w:styleId="Title">
+  <w:style w:type="paragraph" w:styleId="Titel">
     <w:name w:val="Title"/>
-    <w:basedOn w:val="Normal"/>
-    <w:next w:val="Normal"/>
-    <w:link w:val="TitleChar"/>
+    <w:basedOn w:val="Standard"/>
+    <w:next w:val="Standard"/>
+    <w:link w:val="TitelZchn"/>
     <w:uiPriority w:val="10"/>
     <w:qFormat/>
     <w:rsid w:val="00066075"/>
@@ -562,10 +575,10 @@
       <w:szCs w:val="56"/>
     </w:rPr>
   </w:style>
-  <w:style w:type="character" w:customStyle="1" w:styleId="TitleChar">
-    <w:name w:val="Title Char"/>
-    <w:basedOn w:val="DefaultParagraphFont"/>
-    <w:link w:val="Title"/>
+  <w:style w:type="character" w:customStyle="1" w:styleId="TitelZchn">
+    <w:name w:val="Titel Zchn"/>
+    <w:basedOn w:val="Absatz-Standardschriftart"/>
+    <w:link w:val="Titel"/>
     <w:uiPriority w:val="10"/>
     <w:rsid w:val="00066075"/>
     <w:rPr>
@@ -576,10 +589,10 @@
       <w:szCs w:val="56"/>
     </w:rPr>
   </w:style>
-  <w:style w:type="paragraph" w:styleId="Header">
+  <w:style w:type="paragraph" w:styleId="Kopfzeile">
     <w:name w:val="header"/>
-    <w:basedOn w:val="Normal"/>
-    <w:link w:val="HeaderChar"/>
+    <w:basedOn w:val="Standard"/>
+    <w:link w:val="KopfzeileZchn"/>
     <w:uiPriority w:val="99"/>
     <w:unhideWhenUsed/>
     <w:rsid w:val="00066075"/>
@@ -591,17 +604,17 @@
       <w:spacing w:after="0" w:line="240" w:lineRule="auto"/>
     </w:pPr>
   </w:style>
-  <w:style w:type="character" w:customStyle="1" w:styleId="HeaderChar">
-    <w:name w:val="Header Char"/>
-    <w:basedOn w:val="DefaultParagraphFont"/>
-    <w:link w:val="Header"/>
+  <w:style w:type="character" w:customStyle="1" w:styleId="KopfzeileZchn">
+    <w:name w:val="Kopfzeile Zchn"/>
+    <w:basedOn w:val="Absatz-Standardschriftart"/>
+    <w:link w:val="Kopfzeile"/>
     <w:uiPriority w:val="99"/>
     <w:rsid w:val="00066075"/>
   </w:style>
-  <w:style w:type="paragraph" w:styleId="Footer">
+  <w:style w:type="paragraph" w:styleId="Fuzeile">
     <w:name w:val="footer"/>
-    <w:basedOn w:val="Normal"/>
-    <w:link w:val="FooterChar"/>
+    <w:basedOn w:val="Standard"/>
+    <w:link w:val="FuzeileZchn"/>
     <w:uiPriority w:val="99"/>
     <w:unhideWhenUsed/>
     <w:rsid w:val="00066075"/>
@@ -613,10 +626,10 @@
       <w:spacing w:after="0" w:line="240" w:lineRule="auto"/>
     </w:pPr>
   </w:style>
-  <w:style w:type="character" w:customStyle="1" w:styleId="FooterChar">
-    <w:name w:val="Footer Char"/>
-    <w:basedOn w:val="DefaultParagraphFont"/>
-    <w:link w:val="Footer"/>
+  <w:style w:type="character" w:customStyle="1" w:styleId="FuzeileZchn">
+    <w:name w:val="Fußzeile Zchn"/>
+    <w:basedOn w:val="Absatz-Standardschriftart"/>
+    <w:link w:val="Fuzeile"/>
     <w:uiPriority w:val="99"/>
     <w:rsid w:val="00066075"/>
   </w:style>

</xml_diff>

<commit_message>
Fixed part of Saalanzeige
</commit_message>
<xml_diff>
--- a/Dokumente/Daily Startup.docx
+++ b/Dokumente/Daily Startup.docx
@@ -121,6 +121,16 @@
     <w:p>
       <w:r>
         <w:t>Wegen den Clean Code mussten wir denn Ganzen Code ändern</w:t>
+      </w:r>
+    </w:p>
+    <w:p>
+      <w:proofErr w:type="spellStart"/>
+      <w:r>
+        <w:t>If</w:t>
+      </w:r>
+      <w:proofErr w:type="spellEnd"/>
+      <w:r>
+        <w:t xml:space="preserve"> Statement bei der Saalanzeige funktioniert nicht richtig.</w:t>
       </w:r>
     </w:p>
     <w:sectPr>

</xml_diff>